<commit_message>
Created data structure project
</commit_message>
<xml_diff>
--- a/software/design/pound_lock/pound_lock.docx
+++ b/software/design/pound_lock/pound_lock.docx
@@ -1242,6 +1242,7 @@
                 <w:rFonts w:ascii="Arial" w:hAnsi="Arial" w:eastAsia="Arial" w:cs="Arial"/>
                 <w:position w:val="0"/>
                 <w:sz w:val="20"/>
+                <w:sz w:val="20"/>
                 <w:vertAlign w:val="baseline"/>
               </w:rPr>
             </w:pPr>
@@ -1267,6 +1268,7 @@
                 <w:rFonts w:ascii="Arial" w:hAnsi="Arial" w:eastAsia="Arial" w:cs="Arial"/>
                 <w:position w:val="0"/>
                 <w:sz w:val="20"/>
+                <w:sz w:val="20"/>
                 <w:vertAlign w:val="baseline"/>
                 <w:lang w:val="en-US"/>
               </w:rPr>
@@ -1275,6 +1277,7 @@
               <w:rPr>
                 <w:rFonts w:eastAsia="Arial" w:cs="Arial" w:ascii="Arial" w:hAnsi="Arial"/>
                 <w:position w:val="0"/>
+                <w:sz w:val="24"/>
                 <w:sz w:val="24"/>
                 <w:vertAlign w:val="baseline"/>
                 <w:lang w:val="en-US"/>
@@ -1300,6 +1303,7 @@
                 <w:rFonts w:ascii="Arial" w:hAnsi="Arial" w:eastAsia="Arial" w:cs="Arial"/>
                 <w:position w:val="0"/>
                 <w:sz w:val="20"/>
+                <w:sz w:val="20"/>
                 <w:vertAlign w:val="baseline"/>
               </w:rPr>
             </w:pPr>
@@ -1325,6 +1329,7 @@
                 <w:rFonts w:ascii="Arial" w:hAnsi="Arial" w:eastAsia="Arial" w:cs="Arial"/>
                 <w:position w:val="0"/>
                 <w:sz w:val="20"/>
+                <w:sz w:val="20"/>
                 <w:vertAlign w:val="baseline"/>
                 <w:lang w:val="en-US"/>
               </w:rPr>
@@ -1333,6 +1338,7 @@
               <w:rPr>
                 <w:rFonts w:eastAsia="Arial" w:cs="Arial" w:ascii="Arial" w:hAnsi="Arial"/>
                 <w:position w:val="0"/>
+                <w:sz w:val="24"/>
                 <w:sz w:val="24"/>
                 <w:vertAlign w:val="baseline"/>
                 <w:lang w:val="en-US"/>
@@ -1358,6 +1364,7 @@
                 <w:rFonts w:ascii="Arial" w:hAnsi="Arial" w:eastAsia="Arial" w:cs="Arial"/>
                 <w:position w:val="0"/>
                 <w:sz w:val="20"/>
+                <w:sz w:val="20"/>
                 <w:vertAlign w:val="baseline"/>
               </w:rPr>
             </w:pPr>
@@ -1383,6 +1390,7 @@
                 <w:rFonts w:ascii="Arial" w:hAnsi="Arial" w:eastAsia="Arial" w:cs="Arial"/>
                 <w:position w:val="0"/>
                 <w:sz w:val="20"/>
+                <w:sz w:val="20"/>
                 <w:vertAlign w:val="baseline"/>
                 <w:lang w:val="en-US"/>
               </w:rPr>
@@ -1391,6 +1399,7 @@
               <w:rPr>
                 <w:rFonts w:eastAsia="Arial" w:cs="Arial" w:ascii="Arial" w:hAnsi="Arial"/>
                 <w:position w:val="0"/>
+                <w:sz w:val="24"/>
                 <w:sz w:val="24"/>
                 <w:vertAlign w:val="baseline"/>
                 <w:lang w:val="en-US"/>
@@ -1415,6 +1424,7 @@
               <w:rPr>
                 <w:rFonts w:ascii="Arial" w:hAnsi="Arial" w:eastAsia="Arial" w:cs="Arial"/>
                 <w:position w:val="0"/>
+                <w:sz w:val="20"/>
                 <w:sz w:val="20"/>
                 <w:vertAlign w:val="baseline"/>
               </w:rPr>
@@ -1445,6 +1455,7 @@
                 <w:rFonts w:ascii="Arial" w:hAnsi="Arial" w:eastAsia="Arial" w:cs="Arial"/>
                 <w:position w:val="0"/>
                 <w:sz w:val="20"/>
+                <w:sz w:val="20"/>
                 <w:vertAlign w:val="baseline"/>
                 <w:lang w:val="en-US"/>
               </w:rPr>
@@ -1453,6 +1464,7 @@
               <w:rPr>
                 <w:rFonts w:eastAsia="Arial" w:cs="Arial" w:ascii="Arial" w:hAnsi="Arial"/>
                 <w:position w:val="0"/>
+                <w:sz w:val="24"/>
                 <w:sz w:val="24"/>
                 <w:vertAlign w:val="baseline"/>
                 <w:lang w:val="en-US"/>
@@ -1474,6 +1486,7 @@
                 <w:rFonts w:ascii="Arial" w:hAnsi="Arial" w:eastAsia="Arial" w:cs="Arial"/>
                 <w:position w:val="0"/>
                 <w:sz w:val="20"/>
+                <w:sz w:val="20"/>
                 <w:vertAlign w:val="baseline"/>
                 <w:lang w:val="en-US"/>
               </w:rPr>
@@ -1482,6 +1495,7 @@
               <w:rPr>
                 <w:rFonts w:eastAsia="Arial" w:cs="Arial" w:ascii="Arial" w:hAnsi="Arial"/>
                 <w:position w:val="0"/>
+                <w:sz w:val="24"/>
                 <w:sz w:val="24"/>
                 <w:vertAlign w:val="baseline"/>
                 <w:lang w:val="en-US"/>
@@ -1507,6 +1521,7 @@
                 <w:rFonts w:ascii="Arial" w:hAnsi="Arial" w:eastAsia="Arial" w:cs="Arial"/>
                 <w:position w:val="0"/>
                 <w:sz w:val="20"/>
+                <w:sz w:val="20"/>
                 <w:vertAlign w:val="baseline"/>
               </w:rPr>
             </w:pPr>
@@ -1532,6 +1547,7 @@
                 <w:rFonts w:ascii="Arial" w:hAnsi="Arial" w:eastAsia="Arial" w:cs="Arial"/>
                 <w:position w:val="0"/>
                 <w:sz w:val="20"/>
+                <w:sz w:val="20"/>
                 <w:vertAlign w:val="baseline"/>
                 <w:lang w:val="en-US"/>
               </w:rPr>
@@ -1540,6 +1556,7 @@
               <w:rPr>
                 <w:rFonts w:eastAsia="Arial" w:cs="Arial" w:ascii="Arial" w:hAnsi="Arial"/>
                 <w:position w:val="0"/>
+                <w:sz w:val="24"/>
                 <w:sz w:val="24"/>
                 <w:vertAlign w:val="baseline"/>
                 <w:lang w:val="en-US"/>
@@ -1565,6 +1582,7 @@
                 <w:rFonts w:ascii="Arial" w:hAnsi="Arial" w:eastAsia="Arial" w:cs="Arial"/>
                 <w:position w:val="0"/>
                 <w:sz w:val="20"/>
+                <w:sz w:val="20"/>
                 <w:vertAlign w:val="baseline"/>
               </w:rPr>
             </w:pPr>
@@ -1590,6 +1608,7 @@
                 <w:rFonts w:ascii="Arial" w:hAnsi="Arial" w:eastAsia="Arial" w:cs="Arial"/>
                 <w:position w:val="0"/>
                 <w:sz w:val="20"/>
+                <w:sz w:val="20"/>
                 <w:vertAlign w:val="baseline"/>
                 <w:lang w:val="en-US"/>
               </w:rPr>
@@ -1598,6 +1617,7 @@
               <w:rPr>
                 <w:rFonts w:eastAsia="Arial" w:cs="Arial" w:ascii="Arial" w:hAnsi="Arial"/>
                 <w:position w:val="0"/>
+                <w:sz w:val="24"/>
                 <w:sz w:val="24"/>
                 <w:vertAlign w:val="baseline"/>
                 <w:lang w:val="en-US"/>
@@ -1655,6 +1675,7 @@
                 <w:rFonts w:ascii="Arial" w:hAnsi="Arial" w:eastAsia="Arial" w:cs="Arial"/>
                 <w:position w:val="0"/>
                 <w:sz w:val="20"/>
+                <w:sz w:val="20"/>
                 <w:vertAlign w:val="baseline"/>
               </w:rPr>
             </w:pPr>
@@ -1680,6 +1701,7 @@
                 <w:rFonts w:ascii="Arial" w:hAnsi="Arial" w:eastAsia="Arial" w:cs="Arial"/>
                 <w:position w:val="0"/>
                 <w:sz w:val="20"/>
+                <w:sz w:val="20"/>
                 <w:vertAlign w:val="baseline"/>
                 <w:lang w:val="en-US"/>
               </w:rPr>
@@ -1688,6 +1710,7 @@
               <w:rPr>
                 <w:rFonts w:eastAsia="Arial" w:cs="Arial" w:ascii="Arial" w:hAnsi="Arial"/>
                 <w:position w:val="0"/>
+                <w:sz w:val="24"/>
                 <w:sz w:val="24"/>
                 <w:vertAlign w:val="baseline"/>
                 <w:lang w:val="en-US"/>
@@ -1713,6 +1736,7 @@
                 <w:rFonts w:ascii="Arial" w:hAnsi="Arial" w:eastAsia="Arial" w:cs="Arial"/>
                 <w:position w:val="0"/>
                 <w:sz w:val="20"/>
+                <w:sz w:val="20"/>
                 <w:vertAlign w:val="baseline"/>
               </w:rPr>
             </w:pPr>
@@ -1738,6 +1762,7 @@
                 <w:rFonts w:ascii="Arial" w:hAnsi="Arial" w:eastAsia="Arial" w:cs="Arial"/>
                 <w:position w:val="0"/>
                 <w:sz w:val="20"/>
+                <w:sz w:val="20"/>
                 <w:vertAlign w:val="baseline"/>
                 <w:lang w:val="en-US"/>
               </w:rPr>
@@ -1746,6 +1771,7 @@
               <w:rPr>
                 <w:rFonts w:eastAsia="Arial" w:cs="Arial" w:ascii="Arial" w:hAnsi="Arial"/>
                 <w:position w:val="0"/>
+                <w:sz w:val="24"/>
                 <w:sz w:val="24"/>
                 <w:vertAlign w:val="baseline"/>
                 <w:lang w:val="en-US"/>
@@ -1771,6 +1797,7 @@
                 <w:rFonts w:ascii="Arial" w:hAnsi="Arial" w:eastAsia="Arial" w:cs="Arial"/>
                 <w:position w:val="0"/>
                 <w:sz w:val="20"/>
+                <w:sz w:val="20"/>
                 <w:vertAlign w:val="baseline"/>
               </w:rPr>
             </w:pPr>
@@ -1796,6 +1823,7 @@
                 <w:rFonts w:ascii="Arial" w:hAnsi="Arial" w:eastAsia="Arial" w:cs="Arial"/>
                 <w:position w:val="0"/>
                 <w:sz w:val="20"/>
+                <w:sz w:val="20"/>
                 <w:vertAlign w:val="baseline"/>
                 <w:lang w:val="en-US"/>
               </w:rPr>
@@ -1804,6 +1832,7 @@
               <w:rPr>
                 <w:rFonts w:eastAsia="Arial" w:cs="Arial" w:ascii="Arial" w:hAnsi="Arial"/>
                 <w:position w:val="0"/>
+                <w:sz w:val="24"/>
                 <w:sz w:val="24"/>
                 <w:vertAlign w:val="baseline"/>
                 <w:lang w:val="en-US"/>
@@ -1829,6 +1858,7 @@
                 <w:rFonts w:ascii="Arial" w:hAnsi="Arial" w:eastAsia="Arial" w:cs="Arial"/>
                 <w:position w:val="0"/>
                 <w:sz w:val="20"/>
+                <w:sz w:val="20"/>
                 <w:vertAlign w:val="baseline"/>
               </w:rPr>
             </w:pPr>
@@ -1854,6 +1884,7 @@
                 <w:rFonts w:ascii="Arial" w:hAnsi="Arial" w:eastAsia="Arial" w:cs="Arial"/>
                 <w:position w:val="0"/>
                 <w:sz w:val="20"/>
+                <w:sz w:val="20"/>
                 <w:vertAlign w:val="baseline"/>
                 <w:lang w:val="en-US"/>
               </w:rPr>
@@ -1862,6 +1893,7 @@
               <w:rPr>
                 <w:rFonts w:eastAsia="Arial" w:cs="Arial" w:ascii="Arial" w:hAnsi="Arial"/>
                 <w:position w:val="0"/>
+                <w:sz w:val="24"/>
                 <w:sz w:val="24"/>
                 <w:vertAlign w:val="baseline"/>
                 <w:lang w:val="en-US"/>
@@ -1889,6 +1921,7 @@
                 <w:rFonts w:ascii="Arial" w:hAnsi="Arial" w:eastAsia="Arial" w:cs="Arial"/>
                 <w:position w:val="0"/>
                 <w:sz w:val="20"/>
+                <w:sz w:val="20"/>
                 <w:vertAlign w:val="baseline"/>
               </w:rPr>
             </w:pPr>
@@ -1914,6 +1947,7 @@
                 <w:rFonts w:ascii="Arial" w:hAnsi="Arial" w:eastAsia="Arial" w:cs="Arial"/>
                 <w:position w:val="0"/>
                 <w:sz w:val="20"/>
+                <w:sz w:val="20"/>
                 <w:vertAlign w:val="baseline"/>
                 <w:lang w:val="en-US"/>
               </w:rPr>
@@ -1922,6 +1956,7 @@
               <w:rPr>
                 <w:rFonts w:eastAsia="Arial" w:cs="Arial" w:ascii="Arial" w:hAnsi="Arial"/>
                 <w:position w:val="0"/>
+                <w:sz w:val="24"/>
                 <w:sz w:val="24"/>
                 <w:vertAlign w:val="baseline"/>
                 <w:lang w:val="en-US"/>
@@ -1947,6 +1982,7 @@
                 <w:rFonts w:ascii="Arial" w:hAnsi="Arial" w:eastAsia="Arial" w:cs="Arial"/>
                 <w:position w:val="0"/>
                 <w:sz w:val="20"/>
+                <w:sz w:val="20"/>
                 <w:vertAlign w:val="baseline"/>
               </w:rPr>
             </w:pPr>
@@ -1972,6 +2008,7 @@
                 <w:rFonts w:ascii="Arial" w:hAnsi="Arial" w:eastAsia="Arial" w:cs="Arial"/>
                 <w:position w:val="0"/>
                 <w:sz w:val="20"/>
+                <w:sz w:val="20"/>
                 <w:vertAlign w:val="baseline"/>
                 <w:lang w:val="en-US"/>
               </w:rPr>
@@ -1980,6 +2017,7 @@
               <w:rPr>
                 <w:rFonts w:eastAsia="Arial" w:cs="Arial" w:ascii="Arial" w:hAnsi="Arial"/>
                 <w:position w:val="0"/>
+                <w:sz w:val="24"/>
                 <w:sz w:val="24"/>
                 <w:vertAlign w:val="baseline"/>
                 <w:lang w:val="en-US"/>
@@ -2311,15 +2349,72 @@
         </w:rPr>
       </w:pPr>
       <w:r>
+        <w:rPr>
+          <w:lang w:val="en-US"/>
+        </w:rPr>
+      </w:r>
+    </w:p>
+    <w:p>
+      <w:pPr>
+        <w:pStyle w:val="TextBody"/>
+        <w:spacing w:before="0" w:after="140"/>
+        <w:rPr>
+          <w:lang w:val="en-US"/>
+        </w:rPr>
+      </w:pPr>
+      <w:r>
+        <w:rPr>
+          <w:lang w:val="en-US"/>
+        </w:rPr>
+      </w:r>
+    </w:p>
+    <w:p>
+      <w:pPr>
+        <w:pStyle w:val="TextBody"/>
+        <w:spacing w:before="0" w:after="140"/>
+        <w:rPr>
+          <w:lang w:val="en-US"/>
+        </w:rPr>
+      </w:pPr>
+      <w:r>
+        <w:rPr>
+          <w:lang w:val="en-US"/>
+        </w:rPr>
+      </w:r>
+    </w:p>
+    <w:p>
+      <w:pPr>
+        <w:pStyle w:val="TextBody"/>
+        <w:spacing w:before="0" w:after="140"/>
+        <w:rPr>
+          <w:lang w:val="en-US"/>
+        </w:rPr>
+      </w:pPr>
+      <w:r>
+        <w:rPr>
+          <w:lang w:val="en-US"/>
+        </w:rPr>
+      </w:r>
+      <w:r>
+        <w:br w:type="page"/>
+      </w:r>
+    </w:p>
+    <w:p>
+      <w:pPr>
+        <w:pStyle w:val="TextBody"/>
+        <w:spacing w:before="0" w:after="140"/>
+        <w:rPr/>
+      </w:pPr>
+      <w:r>
         <w:rPr/>
         <w:drawing>
           <wp:anchor behindDoc="0" distT="0" distB="0" distL="0" distR="0" simplePos="0" locked="0" layoutInCell="0" allowOverlap="1" relativeHeight="4">
             <wp:simplePos x="0" y="0"/>
             <wp:positionH relativeFrom="column">
-              <wp:align>center</wp:align>
+              <wp:posOffset>232410</wp:posOffset>
             </wp:positionH>
             <wp:positionV relativeFrom="paragraph">
-              <wp:posOffset>635</wp:posOffset>
+              <wp:posOffset>137160</wp:posOffset>
             </wp:positionV>
             <wp:extent cx="5657850" cy="7667625"/>
             <wp:effectExtent l="0" t="0" r="0" b="0"/>
@@ -2347,6 +2442,122 @@
                     <a:xfrm>
                       <a:off x="0" y="0"/>
                       <a:ext cx="5657850" cy="7667625"/>
+                    </a:xfrm>
+                    <a:prstGeom prst="rect">
+                      <a:avLst/>
+                    </a:prstGeom>
+                  </pic:spPr>
+                </pic:pic>
+              </a:graphicData>
+            </a:graphic>
+          </wp:anchor>
+        </w:drawing>
+      </w:r>
+      <w:r>
+        <w:br w:type="page"/>
+      </w:r>
+    </w:p>
+    <w:p>
+      <w:pPr>
+        <w:pStyle w:val="TextBody"/>
+        <w:spacing w:before="0" w:after="140"/>
+        <w:rPr/>
+      </w:pPr>
+      <w:r>
+        <w:rPr/>
+        <w:drawing>
+          <wp:anchor behindDoc="0" distT="0" distB="0" distL="0" distR="0" simplePos="0" locked="0" layoutInCell="0" allowOverlap="1" relativeHeight="5">
+            <wp:simplePos x="0" y="0"/>
+            <wp:positionH relativeFrom="column">
+              <wp:posOffset>-28575</wp:posOffset>
+            </wp:positionH>
+            <wp:positionV relativeFrom="paragraph">
+              <wp:posOffset>24765</wp:posOffset>
+            </wp:positionV>
+            <wp:extent cx="6332220" cy="6046470"/>
+            <wp:effectExtent l="0" t="0" r="0" b="0"/>
+            <wp:wrapSquare wrapText="largest"/>
+            <wp:docPr id="4" name="Image3" descr=""/>
+            <wp:cNvGraphicFramePr>
+              <a:graphicFrameLocks xmlns:a="http://schemas.openxmlformats.org/drawingml/2006/main" noChangeAspect="1"/>
+            </wp:cNvGraphicFramePr>
+            <a:graphic xmlns:a="http://schemas.openxmlformats.org/drawingml/2006/main">
+              <a:graphicData uri="http://schemas.openxmlformats.org/drawingml/2006/picture">
+                <pic:pic xmlns:pic="http://schemas.openxmlformats.org/drawingml/2006/picture">
+                  <pic:nvPicPr>
+                    <pic:cNvPr id="4" name="Image3" descr=""/>
+                    <pic:cNvPicPr>
+                      <a:picLocks noChangeAspect="1" noChangeArrowheads="1"/>
+                    </pic:cNvPicPr>
+                  </pic:nvPicPr>
+                  <pic:blipFill>
+                    <a:blip r:embed="rId5"/>
+                    <a:stretch>
+                      <a:fillRect/>
+                    </a:stretch>
+                  </pic:blipFill>
+                  <pic:spPr bwMode="auto">
+                    <a:xfrm>
+                      <a:off x="0" y="0"/>
+                      <a:ext cx="6332220" cy="6046470"/>
+                    </a:xfrm>
+                    <a:prstGeom prst="rect">
+                      <a:avLst/>
+                    </a:prstGeom>
+                  </pic:spPr>
+                </pic:pic>
+              </a:graphicData>
+            </a:graphic>
+          </wp:anchor>
+        </w:drawing>
+      </w:r>
+      <w:r>
+        <w:br w:type="page"/>
+      </w:r>
+    </w:p>
+    <w:p>
+      <w:pPr>
+        <w:pStyle w:val="TextBody"/>
+        <w:spacing w:before="0" w:after="140"/>
+        <w:rPr/>
+      </w:pPr>
+      <w:r>
+        <w:rPr/>
+        <w:drawing>
+          <wp:anchor behindDoc="0" distT="0" distB="0" distL="0" distR="0" simplePos="0" locked="0" layoutInCell="0" allowOverlap="1" relativeHeight="6">
+            <wp:simplePos x="0" y="0"/>
+            <wp:positionH relativeFrom="column">
+              <wp:posOffset>13335</wp:posOffset>
+            </wp:positionH>
+            <wp:positionV relativeFrom="paragraph">
+              <wp:posOffset>635</wp:posOffset>
+            </wp:positionV>
+            <wp:extent cx="4533900" cy="6400800"/>
+            <wp:effectExtent l="0" t="0" r="0" b="0"/>
+            <wp:wrapSquare wrapText="largest"/>
+            <wp:docPr id="5" name="Image4" descr=""/>
+            <wp:cNvGraphicFramePr>
+              <a:graphicFrameLocks xmlns:a="http://schemas.openxmlformats.org/drawingml/2006/main" noChangeAspect="1"/>
+            </wp:cNvGraphicFramePr>
+            <a:graphic xmlns:a="http://schemas.openxmlformats.org/drawingml/2006/main">
+              <a:graphicData uri="http://schemas.openxmlformats.org/drawingml/2006/picture">
+                <pic:pic xmlns:pic="http://schemas.openxmlformats.org/drawingml/2006/picture">
+                  <pic:nvPicPr>
+                    <pic:cNvPr id="5" name="Image4" descr=""/>
+                    <pic:cNvPicPr>
+                      <a:picLocks noChangeAspect="1" noChangeArrowheads="1"/>
+                    </pic:cNvPicPr>
+                  </pic:nvPicPr>
+                  <pic:blipFill>
+                    <a:blip r:embed="rId6"/>
+                    <a:stretch>
+                      <a:fillRect/>
+                    </a:stretch>
+                  </pic:blipFill>
+                  <pic:spPr bwMode="auto">
+                    <a:xfrm>
+                      <a:off x="0" y="0"/>
+                      <a:ext cx="4533900" cy="6400800"/>
                     </a:xfrm>
                     <a:prstGeom prst="rect">
                       <a:avLst/>

</xml_diff>

<commit_message>
Worked on poundlock and elevator
</commit_message>
<xml_diff>
--- a/software/design/pound_lock/pound_lock.docx
+++ b/software/design/pound_lock/pound_lock.docx
@@ -811,21 +811,7 @@
                 <w:rFonts w:eastAsia="Arial" w:cs="Arial" w:ascii="Arial" w:hAnsi="Arial"/>
                 <w:lang w:val="en-US"/>
               </w:rPr>
-              <w:t xml:space="preserve">the traficlights outside the </w:t>
-            </w:r>
-            <w:r>
-              <w:rPr>
-                <w:rFonts w:eastAsia="Arial" w:cs="Arial" w:ascii="Arial" w:hAnsi="Arial"/>
-                <w:lang w:val="en-US"/>
-              </w:rPr>
-              <w:t xml:space="preserve">open </w:t>
-            </w:r>
-            <w:r>
-              <w:rPr>
-                <w:rFonts w:eastAsia="Arial" w:cs="Arial" w:ascii="Arial" w:hAnsi="Arial"/>
-                <w:lang w:val="en-US"/>
-              </w:rPr>
-              <w:t>gate is turned green</w:t>
+              <w:t>the traficlights outside the open gate is turned green</w:t>
             </w:r>
           </w:p>
         </w:tc>
@@ -1201,21 +1187,7 @@
                 <w:rFonts w:eastAsia="Arial" w:cs="Arial" w:ascii="Arial" w:hAnsi="Arial"/>
                 <w:lang w:val="en-US"/>
               </w:rPr>
-              <w:t xml:space="preserve">Trafic light on the inside of the </w:t>
-            </w:r>
-            <w:r>
-              <w:rPr>
-                <w:rFonts w:eastAsia="Arial" w:cs="Arial" w:ascii="Arial" w:hAnsi="Arial"/>
-                <w:lang w:val="en-US"/>
-              </w:rPr>
-              <w:t xml:space="preserve">open </w:t>
-            </w:r>
-            <w:r>
-              <w:rPr>
-                <w:rFonts w:eastAsia="Arial" w:cs="Arial" w:ascii="Arial" w:hAnsi="Arial"/>
-                <w:lang w:val="en-US"/>
-              </w:rPr>
-              <w:t>gate is turned green</w:t>
+              <w:t>Trafic light on the inside of the open gate is turned green</w:t>
             </w:r>
           </w:p>
         </w:tc>
@@ -2330,7 +2302,7 @@
       <w:r>
         <w:rPr/>
         <w:drawing>
-          <wp:anchor behindDoc="0" distT="0" distB="0" distL="0" distR="0" simplePos="0" locked="0" layoutInCell="0" allowOverlap="1" relativeHeight="3">
+          <wp:anchor behindDoc="0" distT="0" distB="0" distL="0" distR="0" simplePos="0" locked="0" layoutInCell="0" allowOverlap="1" relativeHeight="10">
             <wp:simplePos x="0" y="0"/>
             <wp:positionH relativeFrom="column">
               <wp:align>center</wp:align>
@@ -2338,7 +2310,7 @@
             <wp:positionV relativeFrom="paragraph">
               <wp:posOffset>635</wp:posOffset>
             </wp:positionV>
-            <wp:extent cx="5600700" cy="2190750"/>
+            <wp:extent cx="5915025" cy="2352675"/>
             <wp:effectExtent l="0" t="0" r="0" b="0"/>
             <wp:wrapSquare wrapText="largest"/>
             <wp:docPr id="2" name="Image11" descr=""/>
@@ -2363,7 +2335,7 @@
                   <pic:spPr bwMode="auto">
                     <a:xfrm>
                       <a:off x="0" y="0"/>
-                      <a:ext cx="5600700" cy="2190750"/>
+                      <a:ext cx="5915025" cy="2352675"/>
                     </a:xfrm>
                     <a:prstGeom prst="rect">
                       <a:avLst/>
@@ -2444,52 +2416,7 @@
       <w:r>
         <w:rPr/>
         <w:drawing>
-          <wp:anchor behindDoc="0" distT="0" distB="0" distL="0" distR="0" simplePos="0" locked="0" layoutInCell="0" allowOverlap="1" relativeHeight="4">
-            <wp:simplePos x="0" y="0"/>
-            <wp:positionH relativeFrom="column">
-              <wp:posOffset>-635</wp:posOffset>
-            </wp:positionH>
-            <wp:positionV relativeFrom="paragraph">
-              <wp:posOffset>3865245</wp:posOffset>
-            </wp:positionV>
-            <wp:extent cx="4476750" cy="3695700"/>
-            <wp:effectExtent l="0" t="0" r="0" b="0"/>
-            <wp:wrapSquare wrapText="largest"/>
-            <wp:docPr id="3" name="Image2" descr=""/>
-            <wp:cNvGraphicFramePr>
-              <a:graphicFrameLocks xmlns:a="http://schemas.openxmlformats.org/drawingml/2006/main" noChangeAspect="1"/>
-            </wp:cNvGraphicFramePr>
-            <a:graphic xmlns:a="http://schemas.openxmlformats.org/drawingml/2006/main">
-              <a:graphicData uri="http://schemas.openxmlformats.org/drawingml/2006/picture">
-                <pic:pic xmlns:pic="http://schemas.openxmlformats.org/drawingml/2006/picture">
-                  <pic:nvPicPr>
-                    <pic:cNvPr id="3" name="Image2" descr=""/>
-                    <pic:cNvPicPr>
-                      <a:picLocks noChangeAspect="1" noChangeArrowheads="1"/>
-                    </pic:cNvPicPr>
-                  </pic:nvPicPr>
-                  <pic:blipFill>
-                    <a:blip r:embed="rId4"/>
-                    <a:stretch>
-                      <a:fillRect/>
-                    </a:stretch>
-                  </pic:blipFill>
-                  <pic:spPr bwMode="auto">
-                    <a:xfrm>
-                      <a:off x="0" y="0"/>
-                      <a:ext cx="4476750" cy="3695700"/>
-                    </a:xfrm>
-                    <a:prstGeom prst="rect">
-                      <a:avLst/>
-                    </a:prstGeom>
-                  </pic:spPr>
-                </pic:pic>
-              </a:graphicData>
-            </a:graphic>
-          </wp:anchor>
-        </w:drawing>
-        <w:drawing>
-          <wp:anchor behindDoc="0" distT="0" distB="0" distL="0" distR="0" simplePos="0" locked="0" layoutInCell="0" allowOverlap="1" relativeHeight="5">
+          <wp:anchor behindDoc="0" distT="0" distB="0" distL="0" distR="0" simplePos="0" locked="0" layoutInCell="0" allowOverlap="1" relativeHeight="3">
             <wp:simplePos x="0" y="0"/>
             <wp:positionH relativeFrom="column">
               <wp:posOffset>31115</wp:posOffset>
@@ -2500,7 +2427,7 @@
             <wp:extent cx="4410075" cy="3705225"/>
             <wp:effectExtent l="0" t="0" r="0" b="0"/>
             <wp:wrapSquare wrapText="largest"/>
-            <wp:docPr id="4" name="Image7" descr=""/>
+            <wp:docPr id="3" name="Image7" descr=""/>
             <wp:cNvGraphicFramePr>
               <a:graphicFrameLocks xmlns:a="http://schemas.openxmlformats.org/drawingml/2006/main" noChangeAspect="1"/>
             </wp:cNvGraphicFramePr>
@@ -2508,13 +2435,13 @@
               <a:graphicData uri="http://schemas.openxmlformats.org/drawingml/2006/picture">
                 <pic:pic xmlns:pic="http://schemas.openxmlformats.org/drawingml/2006/picture">
                   <pic:nvPicPr>
-                    <pic:cNvPr id="4" name="Image7" descr=""/>
+                    <pic:cNvPr id="3" name="Image7" descr=""/>
                     <pic:cNvPicPr>
                       <a:picLocks noChangeAspect="1" noChangeArrowheads="1"/>
                     </pic:cNvPicPr>
                   </pic:nvPicPr>
                   <pic:blipFill>
-                    <a:blip r:embed="rId5"/>
+                    <a:blip r:embed="rId4"/>
                     <a:stretch>
                       <a:fillRect/>
                     </a:stretch>
@@ -2533,29 +2460,61 @@
             </a:graphic>
           </wp:anchor>
         </w:drawing>
-      </w:r>
-      <w:r>
-        <w:br w:type="page"/>
-      </w:r>
-    </w:p>
-    <w:p>
-      <w:pPr>
-        <w:pStyle w:val="TextBody"/>
-        <w:spacing w:before="0" w:after="140"/>
-        <w:rPr/>
-      </w:pPr>
-      <w:r>
-        <w:rPr/>
         <w:drawing>
-          <wp:anchor behindDoc="0" distT="0" distB="0" distL="0" distR="0" simplePos="0" locked="0" layoutInCell="0" allowOverlap="1" relativeHeight="6">
+          <wp:anchor behindDoc="0" distT="0" distB="0" distL="0" distR="0" simplePos="0" locked="0" layoutInCell="0" allowOverlap="1" relativeHeight="11">
             <wp:simplePos x="0" y="0"/>
             <wp:positionH relativeFrom="column">
-              <wp:posOffset>17780</wp:posOffset>
+              <wp:posOffset>-63500</wp:posOffset>
             </wp:positionH>
             <wp:positionV relativeFrom="paragraph">
-              <wp:posOffset>34925</wp:posOffset>
+              <wp:posOffset>-322580</wp:posOffset>
             </wp:positionV>
-            <wp:extent cx="4438650" cy="3676650"/>
+            <wp:extent cx="5991225" cy="4533900"/>
+            <wp:effectExtent l="0" t="0" r="0" b="0"/>
+            <wp:wrapSquare wrapText="largest"/>
+            <wp:docPr id="4" name="Image2" descr=""/>
+            <wp:cNvGraphicFramePr>
+              <a:graphicFrameLocks xmlns:a="http://schemas.openxmlformats.org/drawingml/2006/main" noChangeAspect="1"/>
+            </wp:cNvGraphicFramePr>
+            <a:graphic xmlns:a="http://schemas.openxmlformats.org/drawingml/2006/main">
+              <a:graphicData uri="http://schemas.openxmlformats.org/drawingml/2006/picture">
+                <pic:pic xmlns:pic="http://schemas.openxmlformats.org/drawingml/2006/picture">
+                  <pic:nvPicPr>
+                    <pic:cNvPr id="4" name="Image2" descr=""/>
+                    <pic:cNvPicPr>
+                      <a:picLocks noChangeAspect="1" noChangeArrowheads="1"/>
+                    </pic:cNvPicPr>
+                  </pic:nvPicPr>
+                  <pic:blipFill>
+                    <a:blip r:embed="rId5"/>
+                    <a:stretch>
+                      <a:fillRect/>
+                    </a:stretch>
+                  </pic:blipFill>
+                  <pic:spPr bwMode="auto">
+                    <a:xfrm>
+                      <a:off x="0" y="0"/>
+                      <a:ext cx="5991225" cy="4533900"/>
+                    </a:xfrm>
+                    <a:prstGeom prst="rect">
+                      <a:avLst/>
+                    </a:prstGeom>
+                  </pic:spPr>
+                </pic:pic>
+              </a:graphicData>
+            </a:graphic>
+          </wp:anchor>
+        </w:drawing>
+        <w:drawing>
+          <wp:anchor behindDoc="0" distT="0" distB="0" distL="0" distR="0" simplePos="0" locked="0" layoutInCell="0" allowOverlap="1" relativeHeight="12">
+            <wp:simplePos x="0" y="0"/>
+            <wp:positionH relativeFrom="column">
+              <wp:posOffset>-55880</wp:posOffset>
+            </wp:positionH>
+            <wp:positionV relativeFrom="paragraph">
+              <wp:posOffset>4270375</wp:posOffset>
+            </wp:positionV>
+            <wp:extent cx="6332220" cy="5623560"/>
             <wp:effectExtent l="0" t="0" r="0" b="0"/>
             <wp:wrapSquare wrapText="largest"/>
             <wp:docPr id="5" name="Image8" descr=""/>
@@ -2580,7 +2539,7 @@
                   <pic:spPr bwMode="auto">
                     <a:xfrm>
                       <a:off x="0" y="0"/>
-                      <a:ext cx="4438650" cy="3676650"/>
+                      <a:ext cx="6332220" cy="5623560"/>
                     </a:xfrm>
                     <a:prstGeom prst="rect">
                       <a:avLst/>
@@ -2591,16 +2550,29 @@
             </a:graphic>
           </wp:anchor>
         </w:drawing>
+      </w:r>
+      <w:r>
+        <w:br w:type="page"/>
+      </w:r>
+    </w:p>
+    <w:p>
+      <w:pPr>
+        <w:pStyle w:val="TextBody"/>
+        <w:spacing w:before="0" w:after="140"/>
+        <w:rPr/>
+      </w:pPr>
+      <w:r>
+        <w:rPr/>
         <w:drawing>
-          <wp:anchor behindDoc="0" distT="0" distB="0" distL="0" distR="0" simplePos="0" locked="0" layoutInCell="0" allowOverlap="1" relativeHeight="7">
+          <wp:anchor behindDoc="0" distT="0" distB="0" distL="0" distR="0" simplePos="0" locked="0" layoutInCell="0" allowOverlap="1" relativeHeight="13">
             <wp:simplePos x="0" y="0"/>
             <wp:positionH relativeFrom="column">
-              <wp:posOffset>179705</wp:posOffset>
+              <wp:posOffset>-55880</wp:posOffset>
             </wp:positionH>
             <wp:positionV relativeFrom="paragraph">
-              <wp:posOffset>3897630</wp:posOffset>
+              <wp:posOffset>-166370</wp:posOffset>
             </wp:positionV>
-            <wp:extent cx="2781300" cy="2095500"/>
+            <wp:extent cx="4619625" cy="3857625"/>
             <wp:effectExtent l="0" t="0" r="0" b="0"/>
             <wp:wrapSquare wrapText="largest"/>
             <wp:docPr id="6" name="Image12" descr=""/>
@@ -2625,7 +2597,7 @@
                   <pic:spPr bwMode="auto">
                     <a:xfrm>
                       <a:off x="0" y="0"/>
-                      <a:ext cx="2781300" cy="2095500"/>
+                      <a:ext cx="4619625" cy="3857625"/>
                     </a:xfrm>
                     <a:prstGeom prst="rect">
                       <a:avLst/>
@@ -2636,32 +2608,19 @@
             </a:graphic>
           </wp:anchor>
         </w:drawing>
-      </w:r>
-      <w:r>
-        <w:br w:type="page"/>
-      </w:r>
-    </w:p>
-    <w:p>
-      <w:pPr>
-        <w:pStyle w:val="TextBody"/>
-        <w:spacing w:before="0" w:after="140"/>
-        <w:rPr/>
-      </w:pPr>
-      <w:r>
-        <w:rPr/>
         <w:drawing>
-          <wp:anchor behindDoc="0" distT="0" distB="0" distL="0" distR="0" simplePos="0" locked="0" layoutInCell="0" allowOverlap="1" relativeHeight="8">
+          <wp:anchor behindDoc="0" distT="0" distB="0" distL="0" distR="0" simplePos="0" locked="0" layoutInCell="0" allowOverlap="1" relativeHeight="14">
             <wp:simplePos x="0" y="0"/>
             <wp:positionH relativeFrom="column">
-              <wp:align>center</wp:align>
+              <wp:posOffset>-29210</wp:posOffset>
             </wp:positionH>
             <wp:positionV relativeFrom="paragraph">
-              <wp:posOffset>635</wp:posOffset>
+              <wp:posOffset>3873500</wp:posOffset>
             </wp:positionV>
-            <wp:extent cx="5791200" cy="7886700"/>
+            <wp:extent cx="3438525" cy="2056130"/>
             <wp:effectExtent l="0" t="0" r="0" b="0"/>
             <wp:wrapSquare wrapText="largest"/>
-            <wp:docPr id="7" name="Image3" descr=""/>
+            <wp:docPr id="7" name="Image13" descr=""/>
             <wp:cNvGraphicFramePr>
               <a:graphicFrameLocks xmlns:a="http://schemas.openxmlformats.org/drawingml/2006/main" noChangeAspect="1"/>
             </wp:cNvGraphicFramePr>
@@ -2669,7 +2628,7 @@
               <a:graphicData uri="http://schemas.openxmlformats.org/drawingml/2006/picture">
                 <pic:pic xmlns:pic="http://schemas.openxmlformats.org/drawingml/2006/picture">
                   <pic:nvPicPr>
-                    <pic:cNvPr id="7" name="Image3" descr=""/>
+                    <pic:cNvPr id="7" name="Image13" descr=""/>
                     <pic:cNvPicPr>
                       <a:picLocks noChangeAspect="1" noChangeArrowheads="1"/>
                     </pic:cNvPicPr>
@@ -2683,7 +2642,7 @@
                   <pic:spPr bwMode="auto">
                     <a:xfrm>
                       <a:off x="0" y="0"/>
-                      <a:ext cx="5791200" cy="7886700"/>
+                      <a:ext cx="3438525" cy="2056130"/>
                     </a:xfrm>
                     <a:prstGeom prst="rect">
                       <a:avLst/>
@@ -2711,6 +2670,64 @@
           <wp:anchor behindDoc="0" distT="0" distB="0" distL="0" distR="0" simplePos="0" locked="0" layoutInCell="0" allowOverlap="1" relativeHeight="9">
             <wp:simplePos x="0" y="0"/>
             <wp:positionH relativeFrom="column">
+              <wp:align>center</wp:align>
+            </wp:positionH>
+            <wp:positionV relativeFrom="paragraph">
+              <wp:posOffset>635</wp:posOffset>
+            </wp:positionV>
+            <wp:extent cx="6332220" cy="5291455"/>
+            <wp:effectExtent l="0" t="0" r="0" b="0"/>
+            <wp:wrapSquare wrapText="largest"/>
+            <wp:docPr id="8" name="Image3" descr=""/>
+            <wp:cNvGraphicFramePr>
+              <a:graphicFrameLocks xmlns:a="http://schemas.openxmlformats.org/drawingml/2006/main" noChangeAspect="1"/>
+            </wp:cNvGraphicFramePr>
+            <a:graphic xmlns:a="http://schemas.openxmlformats.org/drawingml/2006/main">
+              <a:graphicData uri="http://schemas.openxmlformats.org/drawingml/2006/picture">
+                <pic:pic xmlns:pic="http://schemas.openxmlformats.org/drawingml/2006/picture">
+                  <pic:nvPicPr>
+                    <pic:cNvPr id="8" name="Image3" descr=""/>
+                    <pic:cNvPicPr>
+                      <a:picLocks noChangeAspect="1" noChangeArrowheads="1"/>
+                    </pic:cNvPicPr>
+                  </pic:nvPicPr>
+                  <pic:blipFill>
+                    <a:blip r:embed="rId9"/>
+                    <a:stretch>
+                      <a:fillRect/>
+                    </a:stretch>
+                  </pic:blipFill>
+                  <pic:spPr bwMode="auto">
+                    <a:xfrm>
+                      <a:off x="0" y="0"/>
+                      <a:ext cx="6332220" cy="5291455"/>
+                    </a:xfrm>
+                    <a:prstGeom prst="rect">
+                      <a:avLst/>
+                    </a:prstGeom>
+                  </pic:spPr>
+                </pic:pic>
+              </a:graphicData>
+            </a:graphic>
+          </wp:anchor>
+        </w:drawing>
+      </w:r>
+      <w:r>
+        <w:br w:type="page"/>
+      </w:r>
+    </w:p>
+    <w:p>
+      <w:pPr>
+        <w:pStyle w:val="TextBody"/>
+        <w:spacing w:before="0" w:after="140"/>
+        <w:rPr/>
+      </w:pPr>
+      <w:r>
+        <w:rPr/>
+        <w:drawing>
+          <wp:anchor behindDoc="0" distT="0" distB="0" distL="0" distR="0" simplePos="0" locked="0" layoutInCell="0" allowOverlap="1" relativeHeight="4">
+            <wp:simplePos x="0" y="0"/>
+            <wp:positionH relativeFrom="column">
               <wp:posOffset>-32385</wp:posOffset>
             </wp:positionH>
             <wp:positionV relativeFrom="paragraph">
@@ -2719,7 +2736,7 @@
             <wp:extent cx="4429125" cy="2543175"/>
             <wp:effectExtent l="0" t="0" r="0" b="0"/>
             <wp:wrapSquare wrapText="largest"/>
-            <wp:docPr id="8" name="Image4" descr=""/>
+            <wp:docPr id="9" name="Image4" descr=""/>
             <wp:cNvGraphicFramePr>
               <a:graphicFrameLocks xmlns:a="http://schemas.openxmlformats.org/drawingml/2006/main" noChangeAspect="1"/>
             </wp:cNvGraphicFramePr>
@@ -2727,13 +2744,13 @@
               <a:graphicData uri="http://schemas.openxmlformats.org/drawingml/2006/picture">
                 <pic:pic xmlns:pic="http://schemas.openxmlformats.org/drawingml/2006/picture">
                   <pic:nvPicPr>
-                    <pic:cNvPr id="8" name="Image4" descr=""/>
+                    <pic:cNvPr id="9" name="Image4" descr=""/>
                     <pic:cNvPicPr>
                       <a:picLocks noChangeAspect="1" noChangeArrowheads="1"/>
                     </pic:cNvPicPr>
                   </pic:nvPicPr>
                   <pic:blipFill>
-                    <a:blip r:embed="rId9"/>
+                    <a:blip r:embed="rId10"/>
                     <a:stretch>
                       <a:fillRect/>
                     </a:stretch>
@@ -2833,7 +2850,7 @@
       <w:r>
         <w:rPr/>
         <w:drawing>
-          <wp:anchor behindDoc="0" distT="0" distB="0" distL="0" distR="0" simplePos="0" locked="0" layoutInCell="0" allowOverlap="1" relativeHeight="10">
+          <wp:anchor behindDoc="0" distT="0" distB="0" distL="0" distR="0" simplePos="0" locked="0" layoutInCell="0" allowOverlap="1" relativeHeight="5">
             <wp:simplePos x="0" y="0"/>
             <wp:positionH relativeFrom="column">
               <wp:posOffset>-38735</wp:posOffset>
@@ -2844,7 +2861,7 @@
             <wp:extent cx="4029075" cy="2705100"/>
             <wp:effectExtent l="0" t="0" r="0" b="0"/>
             <wp:wrapSquare wrapText="largest"/>
-            <wp:docPr id="9" name="Image5" descr=""/>
+            <wp:docPr id="10" name="Image5" descr=""/>
             <wp:cNvGraphicFramePr>
               <a:graphicFrameLocks xmlns:a="http://schemas.openxmlformats.org/drawingml/2006/main" noChangeAspect="1"/>
             </wp:cNvGraphicFramePr>
@@ -2852,13 +2869,13 @@
               <a:graphicData uri="http://schemas.openxmlformats.org/drawingml/2006/picture">
                 <pic:pic xmlns:pic="http://schemas.openxmlformats.org/drawingml/2006/picture">
                   <pic:nvPicPr>
-                    <pic:cNvPr id="9" name="Image5" descr=""/>
+                    <pic:cNvPr id="10" name="Image5" descr=""/>
                     <pic:cNvPicPr>
                       <a:picLocks noChangeAspect="1" noChangeArrowheads="1"/>
                     </pic:cNvPicPr>
                   </pic:nvPicPr>
                   <pic:blipFill>
-                    <a:blip r:embed="rId10"/>
+                    <a:blip r:embed="rId11"/>
                     <a:stretch>
                       <a:fillRect/>
                     </a:stretch>
@@ -2968,7 +2985,7 @@
       <w:r>
         <w:rPr/>
         <w:drawing>
-          <wp:anchor behindDoc="0" distT="0" distB="0" distL="0" distR="0" simplePos="0" locked="0" layoutInCell="0" allowOverlap="1" relativeHeight="11">
+          <wp:anchor behindDoc="0" distT="0" distB="0" distL="0" distR="0" simplePos="0" locked="0" layoutInCell="0" allowOverlap="1" relativeHeight="6">
             <wp:simplePos x="0" y="0"/>
             <wp:positionH relativeFrom="column">
               <wp:posOffset>-94615</wp:posOffset>
@@ -2979,7 +2996,7 @@
             <wp:extent cx="4648200" cy="1171575"/>
             <wp:effectExtent l="0" t="0" r="0" b="0"/>
             <wp:wrapSquare wrapText="largest"/>
-            <wp:docPr id="10" name="Image6" descr=""/>
+            <wp:docPr id="11" name="Image6" descr=""/>
             <wp:cNvGraphicFramePr>
               <a:graphicFrameLocks xmlns:a="http://schemas.openxmlformats.org/drawingml/2006/main" noChangeAspect="1"/>
             </wp:cNvGraphicFramePr>
@@ -2987,13 +3004,13 @@
               <a:graphicData uri="http://schemas.openxmlformats.org/drawingml/2006/picture">
                 <pic:pic xmlns:pic="http://schemas.openxmlformats.org/drawingml/2006/picture">
                   <pic:nvPicPr>
-                    <pic:cNvPr id="10" name="Image6" descr=""/>
+                    <pic:cNvPr id="11" name="Image6" descr=""/>
                     <pic:cNvPicPr>
                       <a:picLocks noChangeAspect="1" noChangeArrowheads="1"/>
                     </pic:cNvPicPr>
                   </pic:nvPicPr>
                   <pic:blipFill>
-                    <a:blip r:embed="rId11"/>
+                    <a:blip r:embed="rId12"/>
                     <a:stretch>
                       <a:fillRect/>
                     </a:stretch>
@@ -3063,7 +3080,7 @@
       <w:r>
         <w:rPr/>
         <w:drawing>
-          <wp:anchor behindDoc="0" distT="0" distB="0" distL="0" distR="0" simplePos="0" locked="0" layoutInCell="0" allowOverlap="1" relativeHeight="12">
+          <wp:anchor behindDoc="0" distT="0" distB="0" distL="0" distR="0" simplePos="0" locked="0" layoutInCell="0" allowOverlap="1" relativeHeight="7">
             <wp:simplePos x="0" y="0"/>
             <wp:positionH relativeFrom="column">
               <wp:align>center</wp:align>
@@ -3074,7 +3091,7 @@
             <wp:extent cx="6332220" cy="3373120"/>
             <wp:effectExtent l="0" t="0" r="0" b="0"/>
             <wp:wrapSquare wrapText="largest"/>
-            <wp:docPr id="11" name="Image9" descr=""/>
+            <wp:docPr id="12" name="Image9" descr=""/>
             <wp:cNvGraphicFramePr>
               <a:graphicFrameLocks xmlns:a="http://schemas.openxmlformats.org/drawingml/2006/main" noChangeAspect="1"/>
             </wp:cNvGraphicFramePr>
@@ -3082,13 +3099,13 @@
               <a:graphicData uri="http://schemas.openxmlformats.org/drawingml/2006/picture">
                 <pic:pic xmlns:pic="http://schemas.openxmlformats.org/drawingml/2006/picture">
                   <pic:nvPicPr>
-                    <pic:cNvPr id="11" name="Image9" descr=""/>
+                    <pic:cNvPr id="12" name="Image9" descr=""/>
                     <pic:cNvPicPr>
                       <a:picLocks noChangeAspect="1" noChangeArrowheads="1"/>
                     </pic:cNvPicPr>
                   </pic:nvPicPr>
                   <pic:blipFill>
-                    <a:blip r:embed="rId12"/>
+                    <a:blip r:embed="rId13"/>
                     <a:stretch>
                       <a:fillRect/>
                     </a:stretch>
@@ -3118,7 +3135,7 @@
       <w:r>
         <w:rPr/>
         <w:drawing>
-          <wp:anchor behindDoc="0" distT="0" distB="0" distL="0" distR="0" simplePos="0" locked="0" layoutInCell="0" allowOverlap="1" relativeHeight="13">
+          <wp:anchor behindDoc="0" distT="0" distB="0" distL="0" distR="0" simplePos="0" locked="0" layoutInCell="0" allowOverlap="1" relativeHeight="8">
             <wp:simplePos x="0" y="0"/>
             <wp:positionH relativeFrom="column">
               <wp:align>center</wp:align>
@@ -3129,7 +3146,7 @@
             <wp:extent cx="4914900" cy="3733800"/>
             <wp:effectExtent l="0" t="0" r="0" b="0"/>
             <wp:wrapSquare wrapText="largest"/>
-            <wp:docPr id="12" name="Image10" descr=""/>
+            <wp:docPr id="13" name="Image10" descr=""/>
             <wp:cNvGraphicFramePr>
               <a:graphicFrameLocks xmlns:a="http://schemas.openxmlformats.org/drawingml/2006/main" noChangeAspect="1"/>
             </wp:cNvGraphicFramePr>
@@ -3137,13 +3154,13 @@
               <a:graphicData uri="http://schemas.openxmlformats.org/drawingml/2006/picture">
                 <pic:pic xmlns:pic="http://schemas.openxmlformats.org/drawingml/2006/picture">
                   <pic:nvPicPr>
-                    <pic:cNvPr id="12" name="Image10" descr=""/>
+                    <pic:cNvPr id="13" name="Image10" descr=""/>
                     <pic:cNvPicPr>
                       <a:picLocks noChangeAspect="1" noChangeArrowheads="1"/>
                     </pic:cNvPicPr>
                   </pic:nvPicPr>
                   <pic:blipFill>
-                    <a:blip r:embed="rId13"/>
+                    <a:blip r:embed="rId14"/>
                     <a:stretch>
                       <a:fillRect/>
                     </a:stretch>

</xml_diff>